<commit_message>
Assumptions & Main Requirements
</commit_message>
<xml_diff>
--- a/RASD_1.0.docx
+++ b/RASD_1.0.docx
@@ -2720,231 +2720,320 @@
     <w:p>
       <w:pPr>
         <w:rPr>
+          <w:lang w:val="en-US"/>
+        </w:rPr>
+      </w:pPr>
+      <w:proofErr w:type="spellStart"/>
+      <w:r>
+        <w:rPr>
+          <w:lang w:val="en-US"/>
+        </w:rPr>
+        <w:t>Travlendar</w:t>
+      </w:r>
+      <w:proofErr w:type="spellEnd"/>
+      <w:r>
+        <w:rPr>
+          <w:lang w:val="en-US"/>
+        </w:rPr>
+        <w:t xml:space="preserve">+ is a project which aims to create a calendar interface that automatically computes and handles the appointments of a person </w:t>
+      </w:r>
+      <w:proofErr w:type="gramStart"/>
+      <w:r>
+        <w:rPr>
+          <w:lang w:val="en-US"/>
+        </w:rPr>
+        <w:t>in order to</w:t>
+      </w:r>
+      <w:proofErr w:type="gramEnd"/>
+      <w:r>
+        <w:rPr>
+          <w:lang w:val="en-US"/>
+        </w:rPr>
+        <w:t xml:space="preserve"> make sure that the user is never late for his</w:t>
+      </w:r>
+      <w:r>
+        <w:rPr>
+          <w:lang w:val="en-US"/>
+        </w:rPr>
+        <w:t>/her</w:t>
+      </w:r>
+      <w:r>
+        <w:rPr>
+          <w:lang w:val="en-US"/>
+        </w:rPr>
+        <w:t xml:space="preserve"> meetings and everyday activities.</w:t>
+      </w:r>
+    </w:p>
+    <w:p>
+      <w:pPr>
+        <w:rPr>
+          <w:lang w:val="en-US"/>
+        </w:rPr>
+      </w:pPr>
+      <w:proofErr w:type="spellStart"/>
+      <w:r>
+        <w:rPr>
+          <w:lang w:val="en-US"/>
+        </w:rPr>
+        <w:t>Travlendar</w:t>
+      </w:r>
+      <w:proofErr w:type="spellEnd"/>
+      <w:r>
+        <w:rPr>
+          <w:lang w:val="en-US"/>
+        </w:rPr>
+        <w:t>+ also ensures that the user utilizes the best mobility option available at current time,</w:t>
+      </w:r>
+      <w:r>
+        <w:rPr>
+          <w:lang w:val="en-US"/>
+        </w:rPr>
+        <w:t xml:space="preserve"> including walking,</w:t>
+      </w:r>
+      <w:r>
+        <w:rPr>
+          <w:lang w:val="en-US"/>
+        </w:rPr>
+        <w:t xml:space="preserve"> </w:t>
+      </w:r>
+      <w:proofErr w:type="gramStart"/>
+      <w:r>
+        <w:rPr>
+          <w:lang w:val="en-US"/>
+        </w:rPr>
+        <w:t>taking into account</w:t>
+      </w:r>
+      <w:proofErr w:type="gramEnd"/>
+      <w:r>
+        <w:rPr>
+          <w:lang w:val="en-US"/>
+        </w:rPr>
+        <w:t xml:space="preserve"> possible</w:t>
+      </w:r>
+      <w:r>
+        <w:rPr>
+          <w:lang w:val="en-US"/>
+        </w:rPr>
+        <w:t xml:space="preserve"> disabilities of the user, strikes and weather conditions.</w:t>
+      </w:r>
+    </w:p>
+    <w:p>
+      <w:pPr>
+        <w:rPr>
+          <w:lang w:val="en-US"/>
+        </w:rPr>
+      </w:pPr>
+      <w:r>
+        <w:rPr>
+          <w:lang w:val="en-US"/>
+        </w:rPr>
+        <w:t xml:space="preserve">The user will be able to give personal constraints (e.g. It won’t be suggested to use the car if the user doesn’t have a driving license; walking distances should </w:t>
+      </w:r>
+      <w:r>
+        <w:rPr>
+          <w:lang w:val="en-US"/>
+        </w:rPr>
+        <w:t xml:space="preserve">be less than a given </w:t>
+      </w:r>
+      <w:proofErr w:type="gramStart"/>
+      <w:r>
+        <w:rPr>
+          <w:lang w:val="en-US"/>
+        </w:rPr>
+        <w:t>threshold..</w:t>
+      </w:r>
+      <w:proofErr w:type="gramEnd"/>
+      <w:r>
+        <w:rPr>
+          <w:lang w:val="en-US"/>
+        </w:rPr>
+        <w:t xml:space="preserve"> ) by activating or deactivating each travel means.</w:t>
+      </w:r>
+    </w:p>
+    <w:p>
+      <w:pPr>
+        <w:rPr>
+          <w:lang w:val="en-US"/>
+        </w:rPr>
+      </w:pPr>
+      <w:r>
+        <w:rPr>
+          <w:lang w:val="en-US"/>
+        </w:rPr>
+        <w:t>The application will:</w:t>
+      </w:r>
+    </w:p>
+    <w:p>
+      <w:pPr>
+        <w:rPr>
+          <w:lang w:val="en-US"/>
+        </w:rPr>
+      </w:pPr>
+      <w:r>
+        <w:rPr>
+          <w:lang w:val="en-US"/>
+        </w:rPr>
+        <w:t>- compute times between meetings and prevent them to overlap.</w:t>
+      </w:r>
+    </w:p>
+    <w:p>
+      <w:pPr>
+        <w:rPr>
+          <w:lang w:val="en-US"/>
+        </w:rPr>
+      </w:pPr>
+      <w:r>
+        <w:rPr>
+          <w:lang w:val="en-US"/>
+        </w:rPr>
+        <w:t xml:space="preserve">- keep a spot during the day if the user wants to have lunch </w:t>
+      </w:r>
+      <w:proofErr w:type="gramStart"/>
+      <w:r>
+        <w:rPr>
+          <w:lang w:val="en-US"/>
+        </w:rPr>
+        <w:t>in a given</w:t>
+      </w:r>
+      <w:proofErr w:type="gramEnd"/>
+      <w:r>
+        <w:rPr>
+          <w:lang w:val="en-US"/>
+        </w:rPr>
+        <w:t xml:space="preserve"> slot of time.</w:t>
+      </w:r>
+    </w:p>
+    <w:p>
+      <w:pPr>
+        <w:rPr>
+          <w:lang w:val="en-US"/>
+        </w:rPr>
+      </w:pPr>
+      <w:r>
+        <w:rPr>
+          <w:lang w:val="en-US"/>
+        </w:rPr>
+        <w:t>- give the possibility to buy tickets of the chosen mobility mean.</w:t>
+      </w:r>
+    </w:p>
+    <w:p>
+      <w:pPr>
+        <w:rPr>
+          <w:lang w:val="en-US"/>
+        </w:rPr>
+      </w:pPr>
+    </w:p>
+    <w:p>
+      <w:pPr>
+        <w:pStyle w:val="Titolo2"/>
+        <w:rPr>
+          <w:i/>
+          <w:color w:val="auto"/>
+          <w:lang w:val="en-US"/>
+        </w:rPr>
+      </w:pPr>
+      <w:bookmarkStart w:id="2" w:name="_Toc495054607"/>
+      <w:r>
+        <w:rPr>
+          <w:i/>
+          <w:color w:val="auto"/>
+          <w:lang w:val="en-US"/>
+        </w:rPr>
+        <w:t>1.2 SCOPE</w:t>
+      </w:r>
+      <w:bookmarkEnd w:id="2"/>
+    </w:p>
+    <w:p>
+      <w:pPr>
+        <w:rPr>
+          <w:lang w:val="en-US"/>
+        </w:rPr>
+      </w:pPr>
+    </w:p>
+    <w:p>
+      <w:pPr>
+        <w:rPr>
+          <w:lang w:val="en-US"/>
+        </w:rPr>
+      </w:pPr>
+      <w:proofErr w:type="spellStart"/>
+      <w:r>
+        <w:rPr>
+          <w:lang w:val="en-US"/>
+        </w:rPr>
+        <w:t>Travlendar</w:t>
+      </w:r>
+      <w:proofErr w:type="spellEnd"/>
+      <w:r>
+        <w:rPr>
+          <w:lang w:val="en-US"/>
+        </w:rPr>
+        <w:t xml:space="preserve">+ gives a useful support to users’ life. Achieving the features explained above, the application helps the user making the best decision every day. It doesn’t just keep track of all the appointments and meetings of a person, but it also </w:t>
+      </w:r>
+      <w:r>
+        <w:rPr>
+          <w:lang w:val="en-US"/>
+        </w:rPr>
+        <w:t>makes sure that you can actually reach the different locations in time, it tells the optimal way to reach them according to various aspects (weather, personal disabilities, owned mobility means</w:t>
+      </w:r>
+      <w:r>
+        <w:rPr>
+          <w:lang w:val="en-US"/>
+        </w:rPr>
+        <w:t>, time of the day</w:t>
+      </w:r>
+      <w:r>
+        <w:rPr>
+          <w:lang w:val="en-US"/>
+        </w:rPr>
+        <w:t>..).</w:t>
+      </w:r>
+      <w:r>
+        <w:rPr>
+          <w:lang w:val="en-US"/>
+        </w:rPr>
+        <w:t xml:space="preserve"> When the user creates meetings </w:t>
+      </w:r>
+      <w:r>
+        <w:rPr>
+          <w:lang w:val="en-US"/>
+        </w:rPr>
+        <w:t>that are unreachable in the allotted time, a warning is created.</w:t>
+      </w:r>
+    </w:p>
+    <w:p>
+      <w:pPr>
+        <w:rPr>
+          <w:lang w:val="en-US"/>
+        </w:rPr>
+      </w:pPr>
+      <w:r>
+        <w:rPr>
+          <w:lang w:val="en-US"/>
+        </w:rPr>
+        <w:t xml:space="preserve"> It also allows the user to buy tickets for the chosen mobility mean or localize the nearest bike of a specified sharing system.</w:t>
+      </w:r>
+    </w:p>
+    <w:p>
+      <w:pPr>
+        <w:rPr>
+          <w:lang w:val="en-US"/>
+        </w:rPr>
+      </w:pPr>
+      <w:r>
+        <w:rPr>
           <w:color w:val="CC00FF"/>
           <w:lang w:val="en-US"/>
         </w:rPr>
-      </w:pPr>
-      <w:proofErr w:type="spellStart"/>
+        <w:t xml:space="preserve"> </w:t>
+      </w:r>
       <w:r>
         <w:rPr>
           <w:color w:val="CC00FF"/>
           <w:lang w:val="en-US"/>
         </w:rPr>
-        <w:t>Travlendar</w:t>
-      </w:r>
-      <w:proofErr w:type="spellEnd"/>
-      <w:r>
-        <w:rPr>
-          <w:color w:val="CC00FF"/>
-          <w:lang w:val="en-US"/>
-        </w:rPr>
-        <w:t xml:space="preserve">+ is a project which aims to create a calendar interface that automatically computes and handles the appointments of a person </w:t>
-      </w:r>
-      <w:proofErr w:type="gramStart"/>
-      <w:r>
-        <w:rPr>
-          <w:color w:val="CC00FF"/>
-          <w:lang w:val="en-US"/>
-        </w:rPr>
-        <w:t>in order to</w:t>
-      </w:r>
-      <w:proofErr w:type="gramEnd"/>
-      <w:r>
-        <w:rPr>
-          <w:color w:val="CC00FF"/>
-          <w:lang w:val="en-US"/>
-        </w:rPr>
-        <w:t xml:space="preserve"> make sure that the user is never late for his</w:t>
-      </w:r>
-      <w:r>
-        <w:rPr>
-          <w:color w:val="CC00FF"/>
-          <w:lang w:val="en-US"/>
-        </w:rPr>
-        <w:t>/her</w:t>
-      </w:r>
-      <w:r>
-        <w:rPr>
-          <w:color w:val="CC00FF"/>
-          <w:lang w:val="en-US"/>
-        </w:rPr>
-        <w:t xml:space="preserve"> meetings and everyday activities.</w:t>
-      </w:r>
-    </w:p>
-    <w:p>
-      <w:pPr>
-        <w:rPr>
-          <w:color w:val="CC00FF"/>
-          <w:lang w:val="en-US"/>
-        </w:rPr>
-      </w:pPr>
-      <w:proofErr w:type="spellStart"/>
-      <w:r>
-        <w:rPr>
-          <w:color w:val="CC00FF"/>
-          <w:lang w:val="en-US"/>
-        </w:rPr>
-        <w:t>Travlendar</w:t>
-      </w:r>
-      <w:proofErr w:type="spellEnd"/>
-      <w:r>
-        <w:rPr>
-          <w:color w:val="CC00FF"/>
-          <w:lang w:val="en-US"/>
-        </w:rPr>
-        <w:t>+ also ensures that the user utilizes the best mobility option available at current time,</w:t>
-      </w:r>
-      <w:r>
-        <w:rPr>
-          <w:color w:val="CC00FF"/>
-          <w:lang w:val="en-US"/>
-        </w:rPr>
-        <w:t xml:space="preserve"> including walking,</w:t>
-      </w:r>
-      <w:r>
-        <w:rPr>
-          <w:color w:val="CC00FF"/>
-          <w:lang w:val="en-US"/>
-        </w:rPr>
         <w:t xml:space="preserve"> </w:t>
       </w:r>
-      <w:proofErr w:type="gramStart"/>
-      <w:r>
-        <w:rPr>
-          <w:color w:val="CC00FF"/>
-          <w:lang w:val="en-US"/>
-        </w:rPr>
-        <w:t>taking into account</w:t>
-      </w:r>
-      <w:proofErr w:type="gramEnd"/>
-      <w:r>
-        <w:rPr>
-          <w:color w:val="CC00FF"/>
-          <w:lang w:val="en-US"/>
-        </w:rPr>
-        <w:t xml:space="preserve"> possible</w:t>
-      </w:r>
-      <w:r>
-        <w:rPr>
-          <w:color w:val="CC00FF"/>
-          <w:lang w:val="en-US"/>
-        </w:rPr>
-        <w:t xml:space="preserve"> disabilities of the user, strikes and weather conditions.</w:t>
-      </w:r>
-    </w:p>
-    <w:p>
-      <w:pPr>
-        <w:rPr>
-          <w:color w:val="CC00FF"/>
-          <w:lang w:val="en-US"/>
-        </w:rPr>
-      </w:pPr>
-      <w:r>
-        <w:rPr>
-          <w:color w:val="CC00FF"/>
-          <w:lang w:val="en-US"/>
-        </w:rPr>
-        <w:t xml:space="preserve">The user will be able to give personal constraints (e.g. It won’t be suggested to use the car if the user doesn’t have a driving license; walking distances should </w:t>
-      </w:r>
-      <w:r>
-        <w:rPr>
-          <w:color w:val="CC00FF"/>
-          <w:lang w:val="en-US"/>
-        </w:rPr>
-        <w:t xml:space="preserve">be less than a given </w:t>
-      </w:r>
-      <w:proofErr w:type="gramStart"/>
-      <w:r>
-        <w:rPr>
-          <w:color w:val="CC00FF"/>
-          <w:lang w:val="en-US"/>
-        </w:rPr>
-        <w:t>threshold..</w:t>
-      </w:r>
-      <w:proofErr w:type="gramEnd"/>
-      <w:r>
-        <w:rPr>
-          <w:color w:val="CC00FF"/>
-          <w:lang w:val="en-US"/>
-        </w:rPr>
-        <w:t xml:space="preserve"> ) by activating or deactivating each travel means.</w:t>
-      </w:r>
-    </w:p>
-    <w:p>
-      <w:pPr>
-        <w:rPr>
-          <w:color w:val="CC00FF"/>
-          <w:lang w:val="en-US"/>
-        </w:rPr>
-      </w:pPr>
-      <w:r>
-        <w:rPr>
-          <w:color w:val="CC00FF"/>
-          <w:lang w:val="en-US"/>
-        </w:rPr>
-        <w:t>The application will:</w:t>
-      </w:r>
-    </w:p>
-    <w:p>
-      <w:pPr>
-        <w:rPr>
-          <w:color w:val="CC00FF"/>
-          <w:lang w:val="en-US"/>
-        </w:rPr>
-      </w:pPr>
-      <w:r>
-        <w:rPr>
-          <w:color w:val="CC00FF"/>
-          <w:lang w:val="en-US"/>
-        </w:rPr>
-        <w:t>- compute times between meetings and prevent them to overlap.</w:t>
-      </w:r>
-    </w:p>
-    <w:p>
-      <w:pPr>
-        <w:rPr>
-          <w:color w:val="CC00FF"/>
-          <w:lang w:val="en-US"/>
-        </w:rPr>
-      </w:pPr>
-      <w:r>
-        <w:rPr>
-          <w:color w:val="CC00FF"/>
-          <w:lang w:val="en-US"/>
-        </w:rPr>
-        <w:t xml:space="preserve">- keep a spot during the day if the user wants to have lunch </w:t>
-      </w:r>
-      <w:proofErr w:type="gramStart"/>
-      <w:r>
-        <w:rPr>
-          <w:color w:val="CC00FF"/>
-          <w:lang w:val="en-US"/>
-        </w:rPr>
-        <w:t>in a given</w:t>
-      </w:r>
-      <w:proofErr w:type="gramEnd"/>
-      <w:r>
-        <w:rPr>
-          <w:color w:val="CC00FF"/>
-          <w:lang w:val="en-US"/>
-        </w:rPr>
-        <w:t xml:space="preserve"> slot of time.</w:t>
-      </w:r>
-    </w:p>
-    <w:p>
-      <w:pPr>
-        <w:rPr>
-          <w:color w:val="CC00FF"/>
-          <w:lang w:val="en-US"/>
-        </w:rPr>
-      </w:pPr>
-      <w:r>
-        <w:rPr>
-          <w:color w:val="CC00FF"/>
-          <w:lang w:val="en-US"/>
-        </w:rPr>
-        <w:t>- give the possibility to buy tickets of the chosen mobility mean.</w:t>
-      </w:r>
     </w:p>
     <w:p>
       <w:pPr>
@@ -2962,118 +3051,16 @@
           <w:lang w:val="en-US"/>
         </w:rPr>
       </w:pPr>
-      <w:bookmarkStart w:id="2" w:name="_Toc495054607"/>
-      <w:r>
-        <w:rPr>
-          <w:i/>
-          <w:color w:val="auto"/>
-          <w:lang w:val="en-US"/>
-        </w:rPr>
-        <w:t>1.2 SCOPE</w:t>
-      </w:r>
-      <w:bookmarkEnd w:id="2"/>
-    </w:p>
-    <w:p>
-      <w:pPr>
-        <w:rPr>
-          <w:lang w:val="en-US"/>
-        </w:rPr>
-      </w:pPr>
-    </w:p>
-    <w:p>
-      <w:pPr>
-        <w:rPr>
-          <w:color w:val="CC00FF"/>
-          <w:lang w:val="en-US"/>
-        </w:rPr>
-      </w:pPr>
-      <w:proofErr w:type="spellStart"/>
-      <w:r>
-        <w:rPr>
-          <w:color w:val="CC00FF"/>
-          <w:lang w:val="en-US"/>
-        </w:rPr>
-        <w:t>Travlendar</w:t>
-      </w:r>
-      <w:proofErr w:type="spellEnd"/>
-      <w:r>
-        <w:rPr>
-          <w:color w:val="CC00FF"/>
-          <w:lang w:val="en-US"/>
-        </w:rPr>
-        <w:t xml:space="preserve">+ gives a useful support to users’ life. Achieving the features explained above, the application helps the user making the best decision every day. It doesn’t just keep track of all the appointments and meetings of a person, but it also </w:t>
-      </w:r>
-      <w:r>
-        <w:rPr>
-          <w:color w:val="CC00FF"/>
-          <w:lang w:val="en-US"/>
-        </w:rPr>
-        <w:t>makes sure that you can actually reach the different locations in time, it tells the optimal way to reach them according to various aspects (weather, personal disabilities, owned mobility means</w:t>
-      </w:r>
-      <w:r>
-        <w:rPr>
-          <w:color w:val="CC00FF"/>
-          <w:lang w:val="en-US"/>
-        </w:rPr>
-        <w:t>, time of the day</w:t>
-      </w:r>
-      <w:r>
-        <w:rPr>
-          <w:color w:val="CC00FF"/>
-          <w:lang w:val="en-US"/>
-        </w:rPr>
-        <w:t>..).</w:t>
-      </w:r>
-      <w:r>
-        <w:rPr>
-          <w:color w:val="CC00FF"/>
-          <w:lang w:val="en-US"/>
-        </w:rPr>
-        <w:t xml:space="preserve"> When the user creates meetings </w:t>
-      </w:r>
-      <w:r>
-        <w:rPr>
-          <w:color w:val="CC00FF"/>
-          <w:lang w:val="en-US"/>
-        </w:rPr>
-        <w:t>that are unreachable in the allotted time, a warning is created.</w:t>
-      </w:r>
-    </w:p>
-    <w:p>
-      <w:pPr>
-        <w:rPr>
-          <w:color w:val="CC00FF"/>
-          <w:lang w:val="en-US"/>
-        </w:rPr>
-      </w:pPr>
-      <w:r>
-        <w:rPr>
-          <w:color w:val="CC00FF"/>
-          <w:lang w:val="en-US"/>
-        </w:rPr>
-        <w:t xml:space="preserve"> It also allows the user to buy tickets for the chosen mobility mean or localize the nearest bike of a specified sharing system.</w:t>
-      </w:r>
-    </w:p>
-    <w:p>
-      <w:pPr>
-        <w:rPr>
-          <w:lang w:val="en-US"/>
-        </w:rPr>
-      </w:pPr>
-      <w:r>
-        <w:rPr>
-          <w:color w:val="CC00FF"/>
-          <w:lang w:val="en-US"/>
-        </w:rPr>
-        <w:t xml:space="preserve"> </w:t>
-      </w:r>
-      <w:r>
-        <w:rPr>
-          <w:color w:val="CC00FF"/>
-          <w:lang w:val="en-US"/>
-        </w:rPr>
-        <w:t xml:space="preserve"> </w:t>
-      </w:r>
+      <w:bookmarkStart w:id="3" w:name="_Toc495054608"/>
+      <w:r>
+        <w:rPr>
+          <w:i/>
+          <w:color w:val="auto"/>
+          <w:lang w:val="en-US"/>
+        </w:rPr>
+        <w:t>1.3 DEFINITIONS</w:t>
+      </w:r>
+      <w:bookmarkEnd w:id="3"/>
     </w:p>
     <w:p>
       <w:pPr>
@@ -3091,16 +3078,32 @@
           <w:lang w:val="en-US"/>
         </w:rPr>
       </w:pPr>
-      <w:bookmarkStart w:id="3" w:name="_Toc495054608"/>
-      <w:r>
-        <w:rPr>
-          <w:i/>
-          <w:color w:val="auto"/>
-          <w:lang w:val="en-US"/>
-        </w:rPr>
-        <w:t>1.3 DEFINITIONS</w:t>
-      </w:r>
-      <w:bookmarkEnd w:id="3"/>
+      <w:bookmarkStart w:id="4" w:name="_Toc495054609"/>
+      <w:r>
+        <w:rPr>
+          <w:i/>
+          <w:color w:val="auto"/>
+          <w:lang w:val="en-US"/>
+        </w:rPr>
+        <w:t>(</w:t>
+      </w:r>
+      <w:r>
+        <w:rPr>
+          <w:i/>
+          <w:color w:val="auto"/>
+          <w:lang w:val="en-US"/>
+        </w:rPr>
+        <w:t>1.4 REVISION HISTORY</w:t>
+      </w:r>
+      <w:bookmarkEnd w:id="4"/>
+      <w:r>
+        <w:rPr>
+          <w:i/>
+          <w:color w:val="auto"/>
+          <w:lang w:val="en-US"/>
+        </w:rPr>
+        <w:t>)</w:t>
+      </w:r>
     </w:p>
     <w:p>
       <w:pPr>
@@ -3118,16 +3121,16 @@
           <w:lang w:val="en-US"/>
         </w:rPr>
       </w:pPr>
-      <w:bookmarkStart w:id="4" w:name="_Toc495054609"/>
-      <w:r>
-        <w:rPr>
-          <w:i/>
-          <w:color w:val="auto"/>
-          <w:lang w:val="en-US"/>
-        </w:rPr>
-        <w:t>1.4 REVISION HISTORY</w:t>
-      </w:r>
-      <w:bookmarkEnd w:id="4"/>
+      <w:bookmarkStart w:id="5" w:name="_Toc495054610"/>
+      <w:r>
+        <w:rPr>
+          <w:i/>
+          <w:color w:val="auto"/>
+          <w:lang w:val="en-US"/>
+        </w:rPr>
+        <w:t>1.5 REFERENCE DOCUMENT</w:t>
+      </w:r>
+      <w:bookmarkEnd w:id="5"/>
     </w:p>
     <w:p>
       <w:pPr>
@@ -3145,16 +3148,46 @@
           <w:lang w:val="en-US"/>
         </w:rPr>
       </w:pPr>
-      <w:bookmarkStart w:id="5" w:name="_Toc495054610"/>
-      <w:r>
-        <w:rPr>
-          <w:i/>
-          <w:color w:val="auto"/>
-          <w:lang w:val="en-US"/>
-        </w:rPr>
-        <w:t>1.5 REFERENCE DOCUMENT</w:t>
-      </w:r>
-      <w:bookmarkEnd w:id="5"/>
+      <w:bookmarkStart w:id="6" w:name="_Toc495054611"/>
+      <w:r>
+        <w:rPr>
+          <w:i/>
+          <w:color w:val="auto"/>
+          <w:lang w:val="en-US"/>
+        </w:rPr>
+        <w:t>1.6 DOCUMENT STRUCTURE</w:t>
+      </w:r>
+      <w:bookmarkEnd w:id="6"/>
+    </w:p>
+    <w:p>
+      <w:pPr>
+        <w:rPr>
+          <w:lang w:val="en-US"/>
+        </w:rPr>
+      </w:pPr>
+      <w:bookmarkStart w:id="7" w:name="_GoBack"/>
+      <w:bookmarkEnd w:id="7"/>
+    </w:p>
+    <w:p>
+      <w:pPr>
+        <w:pStyle w:val="Titolo1"/>
+        <w:rPr>
+          <w:b/>
+          <w:color w:val="auto"/>
+          <w:lang w:val="en-US"/>
+        </w:rPr>
+      </w:pPr>
+      <w:bookmarkStart w:id="8" w:name="_Toc495054612"/>
+      <w:r>
+        <w:rPr>
+          <w:b/>
+          <w:color w:val="auto"/>
+          <w:lang w:val="en-US"/>
+        </w:rPr>
+        <w:lastRenderedPageBreak/>
+        <w:t>2. OVERALL DESCRIPTION</w:t>
+      </w:r>
+      <w:bookmarkEnd w:id="8"/>
     </w:p>
     <w:p>
       <w:pPr>
@@ -3172,68 +3205,7 @@
           <w:lang w:val="en-US"/>
         </w:rPr>
       </w:pPr>
-      <w:bookmarkStart w:id="6" w:name="_Toc495054611"/>
-      <w:r>
-        <w:rPr>
-          <w:i/>
-          <w:color w:val="auto"/>
-          <w:lang w:val="en-US"/>
-        </w:rPr>
-        <w:t>1.6 DOCUMENT STRUCTURE</w:t>
-      </w:r>
-      <w:bookmarkEnd w:id="6"/>
-    </w:p>
-    <w:p>
-      <w:pPr>
-        <w:rPr>
-          <w:lang w:val="en-US"/>
-        </w:rPr>
-      </w:pPr>
-    </w:p>
-    <w:p>
-      <w:pPr>
-        <w:rPr>
-          <w:lang w:val="en-US"/>
-        </w:rPr>
-      </w:pPr>
-    </w:p>
-    <w:p>
-      <w:pPr>
-        <w:pStyle w:val="Titolo1"/>
-        <w:rPr>
-          <w:b/>
-          <w:color w:val="auto"/>
-          <w:lang w:val="en-US"/>
-        </w:rPr>
-      </w:pPr>
-      <w:bookmarkStart w:id="7" w:name="_Toc495054612"/>
-      <w:r>
-        <w:rPr>
-          <w:b/>
-          <w:color w:val="auto"/>
-          <w:lang w:val="en-US"/>
-        </w:rPr>
-        <w:t>2. OVERALL DESCRIPTION</w:t>
-      </w:r>
-      <w:bookmarkEnd w:id="7"/>
-    </w:p>
-    <w:p>
-      <w:pPr>
-        <w:rPr>
-          <w:lang w:val="en-US"/>
-        </w:rPr>
-      </w:pPr>
-    </w:p>
-    <w:p>
-      <w:pPr>
-        <w:pStyle w:val="Titolo2"/>
-        <w:rPr>
-          <w:i/>
-          <w:color w:val="auto"/>
-          <w:lang w:val="en-US"/>
-        </w:rPr>
-      </w:pPr>
-      <w:bookmarkStart w:id="8" w:name="_Toc495054613"/>
+      <w:bookmarkStart w:id="9" w:name="_Toc495054613"/>
       <w:r>
         <w:rPr>
           <w:i/>
@@ -3242,7 +3214,7 @@
         </w:rPr>
         <w:t>2.1 PRODUCT PERSPECIVE</w:t>
       </w:r>
-      <w:bookmarkEnd w:id="8"/>
+      <w:bookmarkEnd w:id="9"/>
     </w:p>
     <w:p>
       <w:pPr>
@@ -3336,7 +3308,7 @@
           <w:lang w:val="en-US"/>
         </w:rPr>
       </w:pPr>
-      <w:bookmarkStart w:id="9" w:name="_Toc495054614"/>
+      <w:bookmarkStart w:id="10" w:name="_Toc495054614"/>
       <w:r>
         <w:rPr>
           <w:i/>
@@ -3345,14 +3317,167 @@
         </w:rPr>
         <w:t>2.2 PRODUCT FUNCTIONS</w:t>
       </w:r>
-      <w:bookmarkEnd w:id="9"/>
-    </w:p>
-    <w:p>
-      <w:pPr>
-        <w:rPr>
-          <w:lang w:val="en-US"/>
-        </w:rPr>
-      </w:pPr>
+      <w:bookmarkEnd w:id="10"/>
+    </w:p>
+    <w:p>
+      <w:pPr>
+        <w:rPr>
+          <w:lang w:val="en-US"/>
+        </w:rPr>
+      </w:pPr>
+    </w:p>
+    <w:p>
+      <w:pPr>
+        <w:rPr>
+          <w:lang w:val="en-US"/>
+        </w:rPr>
+      </w:pPr>
+      <w:r>
+        <w:rPr>
+          <w:lang w:val="en-US"/>
+        </w:rPr>
+        <w:t>The most important requirements of the project are:</w:t>
+      </w:r>
+    </w:p>
+    <w:p>
+      <w:pPr>
+        <w:rPr>
+          <w:lang w:val="en-US"/>
+        </w:rPr>
+      </w:pPr>
+      <w:r>
+        <w:rPr>
+          <w:lang w:val="en-US"/>
+        </w:rPr>
+        <w:t>- the computed way from the starting poin</w:t>
+      </w:r>
+      <w:r>
+        <w:rPr>
+          <w:lang w:val="en-US"/>
+        </w:rPr>
+        <w:t xml:space="preserve">t to the goal must be optimal: </w:t>
+      </w:r>
+    </w:p>
+    <w:p>
+      <w:pPr>
+        <w:rPr>
+          <w:rFonts w:cstheme="minorHAnsi"/>
+          <w:lang w:val="en-US"/>
+        </w:rPr>
+      </w:pPr>
+      <w:r>
+        <w:rPr>
+          <w:lang w:val="en-US"/>
+        </w:rPr>
+        <w:tab/>
+      </w:r>
+      <w:r>
+        <w:rPr>
+          <w:rFonts w:cstheme="minorHAnsi"/>
+          <w:lang w:val="en-US"/>
+        </w:rPr>
+        <w:t>• it should be the shortest</w:t>
+      </w:r>
+    </w:p>
+    <w:p>
+      <w:pPr>
+        <w:rPr>
+          <w:rFonts w:cstheme="minorHAnsi"/>
+          <w:lang w:val="en-US"/>
+        </w:rPr>
+      </w:pPr>
+      <w:r>
+        <w:rPr>
+          <w:rFonts w:cstheme="minorHAnsi"/>
+          <w:lang w:val="en-US"/>
+        </w:rPr>
+        <w:tab/>
+      </w:r>
+      <w:r>
+        <w:rPr>
+          <w:rFonts w:cstheme="minorHAnsi"/>
+          <w:lang w:val="en-US"/>
+        </w:rPr>
+        <w:t>•</w:t>
+      </w:r>
+      <w:r>
+        <w:rPr>
+          <w:rFonts w:cstheme="minorHAnsi"/>
+          <w:lang w:val="en-US"/>
+        </w:rPr>
+        <w:t xml:space="preserve"> it should choose the best mobility mean, </w:t>
+      </w:r>
+      <w:proofErr w:type="gramStart"/>
+      <w:r>
+        <w:rPr>
+          <w:rFonts w:cstheme="minorHAnsi"/>
+          <w:lang w:val="en-US"/>
+        </w:rPr>
+        <w:t>taking into account</w:t>
+      </w:r>
+      <w:proofErr w:type="gramEnd"/>
+      <w:r>
+        <w:rPr>
+          <w:rFonts w:cstheme="minorHAnsi"/>
+          <w:lang w:val="en-US"/>
+        </w:rPr>
+        <w:t xml:space="preserve"> the weather forecast</w:t>
+      </w:r>
+    </w:p>
+    <w:p>
+      <w:pPr>
+        <w:rPr>
+          <w:rFonts w:cstheme="minorHAnsi"/>
+          <w:lang w:val="en-US"/>
+        </w:rPr>
+      </w:pPr>
+      <w:r>
+        <w:rPr>
+          <w:rFonts w:cstheme="minorHAnsi"/>
+          <w:lang w:val="en-US"/>
+        </w:rPr>
+        <w:tab/>
+      </w:r>
+      <w:r>
+        <w:rPr>
+          <w:rFonts w:cstheme="minorHAnsi"/>
+          <w:lang w:val="en-US"/>
+        </w:rPr>
+        <w:t>•</w:t>
+      </w:r>
+      <w:r>
+        <w:rPr>
+          <w:rFonts w:cstheme="minorHAnsi"/>
+          <w:lang w:val="en-US"/>
+        </w:rPr>
+        <w:t xml:space="preserve"> it should consider also other World related phenomena.</w:t>
+      </w:r>
+    </w:p>
+    <w:p>
+      <w:pPr>
+        <w:rPr>
+          <w:lang w:val="en-US"/>
+        </w:rPr>
+      </w:pPr>
+      <w:r>
+        <w:rPr>
+          <w:rFonts w:cstheme="minorHAnsi"/>
+          <w:lang w:val="en-US"/>
+        </w:rPr>
+        <w:t>- the optimal way suggested, should also consider user’s personal preferences</w:t>
+      </w:r>
+      <w:r>
+        <w:rPr>
+          <w:lang w:val="en-US"/>
+        </w:rPr>
+        <w:t>, such as minimizing the carbon footprint</w:t>
+      </w:r>
+      <w:r>
+        <w:rPr>
+          <w:lang w:val="en-US"/>
+        </w:rPr>
+        <w:t>, etc.</w:t>
+      </w:r>
     </w:p>
     <w:p>
       <w:pPr>
@@ -3364,27 +3489,6 @@
           <w:lang w:val="en-US"/>
         </w:rPr>
       </w:pPr>
-      <w:r>
-        <w:rPr>
-          <w:rFonts w:ascii="Calibri" w:hAnsi="Calibri" w:cs="Calibri"/>
-          <w:i/>
-          <w:color w:val="FF0000"/>
-          <w:szCs w:val="24"/>
-          <w:lang w:val="en-US"/>
-        </w:rPr>
-        <w:t>here we include the most important requirements</w:t>
-      </w:r>
-    </w:p>
-    <w:p>
-      <w:pPr>
-        <w:rPr>
-          <w:rFonts w:ascii="Calibri" w:hAnsi="Calibri" w:cs="Calibri"/>
-          <w:i/>
-          <w:color w:val="FF0000"/>
-          <w:szCs w:val="24"/>
-          <w:lang w:val="en-US"/>
-        </w:rPr>
-      </w:pPr>
     </w:p>
     <w:p>
       <w:pPr>
@@ -3395,7 +3499,7 @@
           <w:lang w:val="en-US"/>
         </w:rPr>
       </w:pPr>
-      <w:bookmarkStart w:id="10" w:name="_Toc495054615"/>
+      <w:bookmarkStart w:id="11" w:name="_Toc495054615"/>
       <w:r>
         <w:rPr>
           <w:i/>
@@ -3404,7 +3508,7 @@
         </w:rPr>
         <w:t>2.3 USER CHARACTERISTICS</w:t>
       </w:r>
-      <w:bookmarkEnd w:id="10"/>
+      <w:bookmarkEnd w:id="11"/>
     </w:p>
     <w:p>
       <w:pPr>
@@ -3435,13 +3539,6 @@
     </w:p>
     <w:p>
       <w:pPr>
-        <w:rPr>
-          <w:lang w:val="en-US"/>
-        </w:rPr>
-      </w:pPr>
-    </w:p>
-    <w:p>
-      <w:pPr>
         <w:pStyle w:val="Titolo2"/>
         <w:rPr>
           <w:i/>
@@ -3449,7 +3546,7 @@
           <w:lang w:val="en-US"/>
         </w:rPr>
       </w:pPr>
-      <w:bookmarkStart w:id="11" w:name="_Toc495054616"/>
+      <w:bookmarkStart w:id="12" w:name="_Toc495054616"/>
       <w:r>
         <w:rPr>
           <w:i/>
@@ -3466,34 +3563,819 @@
         </w:rPr>
         <w:t>.4 ASSUMPTIONS, DEPENDENCIES AND CONSTRAINTS</w:t>
       </w:r>
-      <w:bookmarkEnd w:id="11"/>
-    </w:p>
-    <w:p>
-      <w:pPr>
-        <w:rPr>
-          <w:lang w:val="en-US"/>
-        </w:rPr>
-      </w:pPr>
-    </w:p>
-    <w:p>
-      <w:pPr>
-        <w:rPr>
-          <w:i/>
-          <w:color w:val="FF0000"/>
-          <w:sz w:val="20"/>
-          <w:lang w:val="en-US"/>
-        </w:rPr>
-      </w:pPr>
-      <w:r>
-        <w:rPr>
-          <w:rFonts w:ascii="Calibri" w:hAnsi="Calibri" w:cs="Calibri"/>
-          <w:i/>
-          <w:color w:val="FF0000"/>
-          <w:szCs w:val="24"/>
-          <w:lang w:val="en-US"/>
-        </w:rPr>
-        <w:t>here we include domain assumptions</w:t>
-      </w:r>
+      <w:bookmarkEnd w:id="12"/>
+    </w:p>
+    <w:p>
+      <w:pPr>
+        <w:rPr>
+          <w:lang w:val="en-US"/>
+        </w:rPr>
+      </w:pPr>
+    </w:p>
+    <w:p>
+      <w:pPr>
+        <w:rPr>
+          <w:rFonts w:ascii="Calibri" w:hAnsi="Calibri" w:cs="Calibri"/>
+          <w:szCs w:val="24"/>
+          <w:lang w:val="en-US"/>
+        </w:rPr>
+      </w:pPr>
+      <w:r>
+        <w:rPr>
+          <w:rFonts w:ascii="Calibri" w:hAnsi="Calibri" w:cs="Calibri"/>
+          <w:szCs w:val="24"/>
+          <w:lang w:val="en-US"/>
+        </w:rPr>
+        <w:t xml:space="preserve">We </w:t>
+      </w:r>
+      <w:r>
+        <w:rPr>
+          <w:rFonts w:ascii="Calibri" w:hAnsi="Calibri" w:cs="Calibri"/>
+          <w:szCs w:val="24"/>
+          <w:lang w:val="en-US"/>
+        </w:rPr>
+        <w:t xml:space="preserve">suppose that these </w:t>
+      </w:r>
+      <w:r>
+        <w:rPr>
+          <w:rFonts w:ascii="Calibri" w:hAnsi="Calibri" w:cs="Calibri"/>
+          <w:i/>
+          <w:szCs w:val="24"/>
+          <w:lang w:val="en-US"/>
+        </w:rPr>
+        <w:t>domain properties</w:t>
+      </w:r>
+      <w:r>
+        <w:rPr>
+          <w:rFonts w:ascii="Calibri" w:hAnsi="Calibri" w:cs="Calibri"/>
+          <w:szCs w:val="24"/>
+          <w:lang w:val="en-US"/>
+        </w:rPr>
+        <w:t xml:space="preserve"> hold in the </w:t>
+      </w:r>
+      <w:r>
+        <w:rPr>
+          <w:rFonts w:ascii="Calibri" w:hAnsi="Calibri" w:cs="Calibri"/>
+          <w:szCs w:val="24"/>
+          <w:lang w:val="en-US"/>
+        </w:rPr>
+        <w:t>considered W</w:t>
+      </w:r>
+      <w:r>
+        <w:rPr>
+          <w:rFonts w:ascii="Calibri" w:hAnsi="Calibri" w:cs="Calibri"/>
+          <w:szCs w:val="24"/>
+          <w:lang w:val="en-US"/>
+        </w:rPr>
+        <w:t>orld:</w:t>
+      </w:r>
+    </w:p>
+    <w:p>
+      <w:pPr>
+        <w:rPr>
+          <w:rFonts w:ascii="Calibri" w:hAnsi="Calibri" w:cs="Calibri"/>
+          <w:szCs w:val="24"/>
+          <w:lang w:val="en-US"/>
+        </w:rPr>
+      </w:pPr>
+      <w:r>
+        <w:rPr>
+          <w:rFonts w:ascii="Calibri" w:hAnsi="Calibri" w:cs="Calibri"/>
+          <w:szCs w:val="24"/>
+          <w:lang w:val="en-US"/>
+        </w:rPr>
+        <w:t xml:space="preserve">- the GPS of user’s device is always on and always gives the correct position. </w:t>
+      </w:r>
+    </w:p>
+    <w:p>
+      <w:pPr>
+        <w:rPr>
+          <w:rFonts w:ascii="Calibri" w:hAnsi="Calibri" w:cs="Calibri"/>
+          <w:szCs w:val="24"/>
+          <w:lang w:val="en-US"/>
+        </w:rPr>
+      </w:pPr>
+      <w:r>
+        <w:rPr>
+          <w:rFonts w:ascii="Calibri" w:hAnsi="Calibri" w:cs="Calibri"/>
+          <w:szCs w:val="24"/>
+          <w:lang w:val="en-US"/>
+        </w:rPr>
+        <w:t xml:space="preserve">- </w:t>
+      </w:r>
+      <w:r>
+        <w:rPr>
+          <w:rFonts w:ascii="Calibri" w:hAnsi="Calibri" w:cs="Calibri"/>
+          <w:szCs w:val="24"/>
+          <w:lang w:val="en-US"/>
+        </w:rPr>
+        <w:t>the application should allow the user to register with</w:t>
+      </w:r>
+      <w:r>
+        <w:rPr>
+          <w:rFonts w:ascii="Calibri" w:hAnsi="Calibri" w:cs="Calibri"/>
+          <w:szCs w:val="24"/>
+          <w:lang w:val="en-US"/>
+        </w:rPr>
+        <w:t xml:space="preserve"> his/her personal data, preferences and owned mobility means</w:t>
+      </w:r>
+      <w:r>
+        <w:rPr>
+          <w:rFonts w:ascii="Calibri" w:hAnsi="Calibri" w:cs="Calibri"/>
+          <w:szCs w:val="24"/>
+          <w:lang w:val="en-US"/>
+        </w:rPr>
+        <w:t>.</w:t>
+      </w:r>
+    </w:p>
+    <w:p>
+      <w:pPr>
+        <w:rPr>
+          <w:rFonts w:ascii="Calibri" w:hAnsi="Calibri" w:cs="Calibri"/>
+          <w:szCs w:val="24"/>
+          <w:lang w:val="en-US"/>
+        </w:rPr>
+      </w:pPr>
+      <w:r>
+        <w:rPr>
+          <w:rFonts w:ascii="Calibri" w:hAnsi="Calibri" w:cs="Calibri"/>
+          <w:szCs w:val="24"/>
+          <w:lang w:val="en-US"/>
+        </w:rPr>
+        <w:t xml:space="preserve">- if there’s a meeting </w:t>
+      </w:r>
+      <w:proofErr w:type="gramStart"/>
+      <w:r>
+        <w:rPr>
+          <w:rFonts w:ascii="Calibri" w:hAnsi="Calibri" w:cs="Calibri"/>
+          <w:szCs w:val="24"/>
+          <w:lang w:val="en-US"/>
+        </w:rPr>
+        <w:t>in a given</w:t>
+      </w:r>
+      <w:proofErr w:type="gramEnd"/>
+      <w:r>
+        <w:rPr>
+          <w:rFonts w:ascii="Calibri" w:hAnsi="Calibri" w:cs="Calibri"/>
+          <w:szCs w:val="24"/>
+          <w:lang w:val="en-US"/>
+        </w:rPr>
+        <w:t xml:space="preserve"> day, there must be at least an optimal way to reach the goal.</w:t>
+      </w:r>
+    </w:p>
+    <w:p>
+      <w:pPr>
+        <w:rPr>
+          <w:rFonts w:ascii="Calibri" w:hAnsi="Calibri" w:cs="Calibri"/>
+          <w:szCs w:val="24"/>
+          <w:lang w:val="en-US"/>
+        </w:rPr>
+      </w:pPr>
+      <w:r>
+        <w:rPr>
+          <w:rFonts w:ascii="Calibri" w:hAnsi="Calibri" w:cs="Calibri"/>
+          <w:szCs w:val="24"/>
+          <w:lang w:val="en-US"/>
+        </w:rPr>
+        <w:t>- the application r</w:t>
+      </w:r>
+      <w:r>
+        <w:rPr>
+          <w:rFonts w:ascii="Calibri" w:hAnsi="Calibri" w:cs="Calibri"/>
+          <w:szCs w:val="24"/>
+          <w:lang w:val="en-US"/>
+        </w:rPr>
+        <w:t>efers to Google</w:t>
+      </w:r>
+      <w:r>
+        <w:rPr>
+          <w:rFonts w:ascii="Calibri" w:hAnsi="Calibri" w:cs="Calibri"/>
+          <w:szCs w:val="24"/>
+          <w:lang w:val="en-US"/>
+        </w:rPr>
+        <w:t xml:space="preserve"> API </w:t>
+      </w:r>
+      <w:proofErr w:type="gramStart"/>
+      <w:r>
+        <w:rPr>
+          <w:rFonts w:ascii="Calibri" w:hAnsi="Calibri" w:cs="Calibri"/>
+          <w:szCs w:val="24"/>
+          <w:lang w:val="en-US"/>
+        </w:rPr>
+        <w:t xml:space="preserve">in order </w:t>
+      </w:r>
+      <w:r>
+        <w:rPr>
+          <w:rFonts w:ascii="Calibri" w:hAnsi="Calibri" w:cs="Calibri"/>
+          <w:szCs w:val="24"/>
+          <w:lang w:val="en-US"/>
+        </w:rPr>
+        <w:t>to</w:t>
+      </w:r>
+      <w:proofErr w:type="gramEnd"/>
+      <w:r>
+        <w:rPr>
+          <w:rFonts w:ascii="Calibri" w:hAnsi="Calibri" w:cs="Calibri"/>
+          <w:szCs w:val="24"/>
+          <w:lang w:val="en-US"/>
+        </w:rPr>
+        <w:t xml:space="preserve"> faithfully represent</w:t>
+      </w:r>
+      <w:r>
+        <w:rPr>
+          <w:rFonts w:ascii="Calibri" w:hAnsi="Calibri" w:cs="Calibri"/>
+          <w:szCs w:val="24"/>
+          <w:lang w:val="en-US"/>
+        </w:rPr>
+        <w:t xml:space="preserve"> delays, </w:t>
+      </w:r>
+      <w:r>
+        <w:rPr>
+          <w:rFonts w:ascii="Calibri" w:hAnsi="Calibri" w:cs="Calibri"/>
+          <w:szCs w:val="24"/>
+          <w:lang w:val="en-US"/>
+        </w:rPr>
+        <w:t>arrivals</w:t>
+      </w:r>
+      <w:r>
+        <w:rPr>
+          <w:rFonts w:ascii="Calibri" w:hAnsi="Calibri" w:cs="Calibri"/>
+          <w:szCs w:val="24"/>
+          <w:lang w:val="en-US"/>
+        </w:rPr>
+        <w:t xml:space="preserve"> and departures</w:t>
+      </w:r>
+      <w:r>
+        <w:rPr>
+          <w:rFonts w:ascii="Calibri" w:hAnsi="Calibri" w:cs="Calibri"/>
+          <w:szCs w:val="24"/>
+          <w:lang w:val="en-US"/>
+        </w:rPr>
+        <w:t xml:space="preserve"> of every public transport mean, possible works on the roads or traffic jams</w:t>
+      </w:r>
+      <w:r>
+        <w:rPr>
+          <w:rFonts w:ascii="Calibri" w:hAnsi="Calibri" w:cs="Calibri"/>
+          <w:szCs w:val="24"/>
+          <w:lang w:val="en-US"/>
+        </w:rPr>
+        <w:t xml:space="preserve"> at current time</w:t>
+      </w:r>
+      <w:r>
+        <w:rPr>
+          <w:rFonts w:ascii="Calibri" w:hAnsi="Calibri" w:cs="Calibri"/>
+          <w:szCs w:val="24"/>
+          <w:lang w:val="en-US"/>
+        </w:rPr>
+        <w:t>.</w:t>
+      </w:r>
+    </w:p>
+    <w:p>
+      <w:pPr>
+        <w:rPr>
+          <w:rFonts w:ascii="Calibri" w:hAnsi="Calibri" w:cs="Calibri"/>
+          <w:szCs w:val="24"/>
+          <w:lang w:val="en-US"/>
+        </w:rPr>
+      </w:pPr>
+      <w:r>
+        <w:rPr>
+          <w:rFonts w:ascii="Calibri" w:hAnsi="Calibri" w:cs="Calibri"/>
+          <w:szCs w:val="24"/>
+          <w:lang w:val="en-US"/>
+        </w:rPr>
+        <w:t xml:space="preserve">- the application should </w:t>
+      </w:r>
+      <w:proofErr w:type="gramStart"/>
+      <w:r>
+        <w:rPr>
+          <w:rFonts w:ascii="Calibri" w:hAnsi="Calibri" w:cs="Calibri"/>
+          <w:szCs w:val="24"/>
+          <w:lang w:val="en-US"/>
+        </w:rPr>
+        <w:t>take into account</w:t>
+      </w:r>
+      <w:proofErr w:type="gramEnd"/>
+      <w:r>
+        <w:rPr>
+          <w:rFonts w:ascii="Calibri" w:hAnsi="Calibri" w:cs="Calibri"/>
+          <w:szCs w:val="24"/>
+          <w:lang w:val="en-US"/>
+        </w:rPr>
+        <w:t xml:space="preserve"> the weather forecast when suggest the optimal way to reach the goal with a given mobility mean.</w:t>
+      </w:r>
+    </w:p>
+    <w:p>
+      <w:pPr>
+        <w:rPr>
+          <w:rFonts w:ascii="Calibri" w:hAnsi="Calibri" w:cs="Calibri"/>
+          <w:szCs w:val="24"/>
+          <w:lang w:val="en-US"/>
+        </w:rPr>
+      </w:pPr>
+      <w:r>
+        <w:rPr>
+          <w:rFonts w:ascii="Calibri" w:hAnsi="Calibri" w:cs="Calibri"/>
+          <w:szCs w:val="24"/>
+          <w:lang w:val="en-US"/>
+        </w:rPr>
+        <w:t>- during the day, there is a fixed slot of time kept for breakfast/lunch time, chosen by the user.</w:t>
+      </w:r>
+    </w:p>
+    <w:p>
+      <w:pPr>
+        <w:rPr>
+          <w:rFonts w:ascii="Calibri" w:hAnsi="Calibri" w:cs="Calibri"/>
+          <w:szCs w:val="24"/>
+          <w:lang w:val="en-US"/>
+        </w:rPr>
+      </w:pPr>
+    </w:p>
+    <w:p>
+      <w:pPr>
+        <w:rPr>
+          <w:rFonts w:ascii="Calibri" w:hAnsi="Calibri" w:cs="Calibri"/>
+          <w:szCs w:val="24"/>
+          <w:lang w:val="en-US"/>
+        </w:rPr>
+      </w:pPr>
+      <w:r>
+        <w:rPr>
+          <w:rFonts w:ascii="Calibri" w:hAnsi="Calibri" w:cs="Calibri"/>
+          <w:szCs w:val="24"/>
+          <w:lang w:val="en-US"/>
+        </w:rPr>
+        <w:t xml:space="preserve">We assume that these </w:t>
+      </w:r>
+      <w:r>
+        <w:rPr>
+          <w:rFonts w:ascii="Calibri" w:hAnsi="Calibri" w:cs="Calibri"/>
+          <w:i/>
+          <w:szCs w:val="24"/>
+          <w:lang w:val="en-US"/>
+        </w:rPr>
+        <w:t>domain assumptions</w:t>
+      </w:r>
+      <w:r>
+        <w:rPr>
+          <w:rFonts w:ascii="Calibri" w:hAnsi="Calibri" w:cs="Calibri"/>
+          <w:szCs w:val="24"/>
+          <w:lang w:val="en-US"/>
+        </w:rPr>
+        <w:t xml:space="preserve"> hold in the considered World:</w:t>
+      </w:r>
+    </w:p>
+    <w:p>
+      <w:pPr>
+        <w:rPr>
+          <w:rFonts w:ascii="Calibri" w:hAnsi="Calibri" w:cs="Calibri"/>
+          <w:szCs w:val="24"/>
+          <w:lang w:val="en-US"/>
+        </w:rPr>
+      </w:pPr>
+    </w:p>
+    <w:p>
+      <w:pPr>
+        <w:rPr>
+          <w:rFonts w:ascii="Calibri" w:hAnsi="Calibri" w:cs="Calibri"/>
+          <w:szCs w:val="24"/>
+          <w:lang w:val="en-US"/>
+        </w:rPr>
+      </w:pPr>
+      <w:r>
+        <w:rPr>
+          <w:rFonts w:ascii="Calibri" w:hAnsi="Calibri" w:cs="Calibri"/>
+          <w:szCs w:val="24"/>
+          <w:lang w:val="en-US"/>
+        </w:rPr>
+        <w:lastRenderedPageBreak/>
+        <w:t>- there is one and only one calendar corresponding to one user.</w:t>
+      </w:r>
+    </w:p>
+    <w:p>
+      <w:pPr>
+        <w:rPr>
+          <w:rFonts w:ascii="Calibri" w:hAnsi="Calibri" w:cs="Calibri"/>
+          <w:szCs w:val="24"/>
+          <w:lang w:val="en-US"/>
+        </w:rPr>
+      </w:pPr>
+      <w:r>
+        <w:rPr>
+          <w:rFonts w:ascii="Calibri" w:hAnsi="Calibri" w:cs="Calibri"/>
+          <w:szCs w:val="24"/>
+          <w:lang w:val="en-US"/>
+        </w:rPr>
+        <w:t>- the user entered his/her personal data in the profile area</w:t>
+      </w:r>
+      <w:r>
+        <w:rPr>
+          <w:rFonts w:ascii="Calibri" w:hAnsi="Calibri" w:cs="Calibri"/>
+          <w:szCs w:val="24"/>
+          <w:lang w:val="en-US"/>
+        </w:rPr>
+        <w:t>.</w:t>
+      </w:r>
+    </w:p>
+    <w:p>
+      <w:pPr>
+        <w:rPr>
+          <w:rFonts w:ascii="Calibri" w:hAnsi="Calibri" w:cs="Calibri"/>
+          <w:szCs w:val="24"/>
+          <w:lang w:val="en-US"/>
+        </w:rPr>
+      </w:pPr>
+    </w:p>
+    <w:p>
+      <w:pPr>
+        <w:rPr>
+          <w:rFonts w:ascii="Calibri" w:hAnsi="Calibri" w:cs="Calibri"/>
+          <w:szCs w:val="24"/>
+          <w:lang w:val="en-US"/>
+        </w:rPr>
+      </w:pPr>
+      <w:r>
+        <w:rPr>
+          <w:rFonts w:ascii="Calibri" w:hAnsi="Calibri" w:cs="Calibri"/>
+          <w:szCs w:val="24"/>
+          <w:lang w:val="en-US"/>
+        </w:rPr>
+        <w:t xml:space="preserve">We </w:t>
+      </w:r>
+      <w:r>
+        <w:rPr>
+          <w:rFonts w:ascii="Calibri" w:hAnsi="Calibri" w:cs="Calibri"/>
+          <w:szCs w:val="24"/>
+          <w:lang w:val="en-US"/>
+        </w:rPr>
+        <w:t xml:space="preserve">suppose that these </w:t>
+      </w:r>
+      <w:r>
+        <w:rPr>
+          <w:rFonts w:ascii="Calibri" w:hAnsi="Calibri" w:cs="Calibri"/>
+          <w:i/>
+          <w:szCs w:val="24"/>
+          <w:lang w:val="en-US"/>
+        </w:rPr>
+        <w:t>constraints</w:t>
+      </w:r>
+      <w:r>
+        <w:rPr>
+          <w:rFonts w:ascii="Calibri" w:hAnsi="Calibri" w:cs="Calibri"/>
+          <w:szCs w:val="24"/>
+          <w:lang w:val="en-US"/>
+        </w:rPr>
+        <w:t xml:space="preserve"> hold in the considered world:</w:t>
+      </w:r>
+    </w:p>
+    <w:p>
+      <w:pPr>
+        <w:rPr>
+          <w:rFonts w:ascii="Calibri" w:hAnsi="Calibri" w:cs="Calibri"/>
+          <w:szCs w:val="24"/>
+          <w:lang w:val="en-US"/>
+        </w:rPr>
+      </w:pPr>
+      <w:r>
+        <w:rPr>
+          <w:rFonts w:ascii="Calibri" w:hAnsi="Calibri" w:cs="Calibri"/>
+          <w:szCs w:val="24"/>
+          <w:lang w:val="en-US"/>
+        </w:rPr>
+        <w:t xml:space="preserve">- </w:t>
+      </w:r>
+      <w:r>
+        <w:rPr>
+          <w:rFonts w:ascii="Calibri" w:hAnsi="Calibri" w:cs="Calibri"/>
+          <w:szCs w:val="24"/>
+          <w:lang w:val="en-US"/>
+        </w:rPr>
+        <w:t xml:space="preserve">Regulatory policies: the system must require to user the permission to get his position and he </w:t>
+      </w:r>
+      <w:proofErr w:type="gramStart"/>
+      <w:r>
+        <w:rPr>
+          <w:rFonts w:ascii="Calibri" w:hAnsi="Calibri" w:cs="Calibri"/>
+          <w:szCs w:val="24"/>
+          <w:lang w:val="en-US"/>
+        </w:rPr>
+        <w:t>has to</w:t>
+      </w:r>
+      <w:proofErr w:type="gramEnd"/>
+      <w:r>
+        <w:rPr>
+          <w:rFonts w:ascii="Calibri" w:hAnsi="Calibri" w:cs="Calibri"/>
+          <w:szCs w:val="24"/>
+          <w:lang w:val="en-US"/>
+        </w:rPr>
+        <w:t xml:space="preserve"> manage sensible data (position, credentials,</w:t>
+      </w:r>
+      <w:r>
+        <w:rPr>
+          <w:rFonts w:ascii="Calibri" w:hAnsi="Calibri" w:cs="Calibri"/>
+          <w:szCs w:val="24"/>
+          <w:lang w:val="en-US"/>
+        </w:rPr>
+        <w:t xml:space="preserve"> e-mail) respecting the privacy law. Furthermore, the system must not use notifications to send SPAM respecting the privacy law.</w:t>
+      </w:r>
+    </w:p>
+    <w:p>
+      <w:pPr>
+        <w:rPr>
+          <w:rFonts w:ascii="Calibri" w:hAnsi="Calibri" w:cs="Calibri"/>
+          <w:szCs w:val="24"/>
+          <w:lang w:val="en-US"/>
+        </w:rPr>
+      </w:pPr>
+      <w:r>
+        <w:rPr>
+          <w:rFonts w:ascii="Calibri" w:hAnsi="Calibri" w:cs="Calibri"/>
+          <w:szCs w:val="24"/>
+          <w:lang w:val="en-US"/>
+        </w:rPr>
+        <w:t>- It is not possible to create meetings covering the all slot of time reserved for lunch break.</w:t>
+      </w:r>
+    </w:p>
+    <w:p>
+      <w:pPr>
+        <w:rPr>
+          <w:rFonts w:ascii="Calibri" w:hAnsi="Calibri" w:cs="Calibri"/>
+          <w:szCs w:val="24"/>
+          <w:lang w:val="en-US"/>
+        </w:rPr>
+      </w:pPr>
+      <w:r>
+        <w:rPr>
+          <w:rFonts w:ascii="Calibri" w:hAnsi="Calibri" w:cs="Calibri"/>
+          <w:szCs w:val="24"/>
+          <w:lang w:val="en-US"/>
+        </w:rPr>
+        <w:t xml:space="preserve">- Hardware limitations: </w:t>
+      </w:r>
+    </w:p>
+    <w:p>
+      <w:pPr>
+        <w:rPr>
+          <w:rFonts w:ascii="Calibri" w:hAnsi="Calibri" w:cs="Calibri"/>
+          <w:szCs w:val="24"/>
+          <w:lang w:val="en-US"/>
+        </w:rPr>
+      </w:pPr>
+      <w:r>
+        <w:rPr>
+          <w:rFonts w:ascii="Calibri" w:hAnsi="Calibri" w:cs="Calibri"/>
+          <w:szCs w:val="24"/>
+          <w:lang w:val="en-US"/>
+        </w:rPr>
+        <w:tab/>
+        <w:t xml:space="preserve">- USER: </w:t>
+      </w:r>
+    </w:p>
+    <w:p>
+      <w:pPr>
+        <w:rPr>
+          <w:rFonts w:ascii="Calibri" w:hAnsi="Calibri" w:cs="Calibri"/>
+          <w:szCs w:val="24"/>
+          <w:lang w:val="en-US"/>
+        </w:rPr>
+      </w:pPr>
+      <w:r>
+        <w:rPr>
+          <w:rFonts w:ascii="Calibri" w:hAnsi="Calibri" w:cs="Calibri"/>
+          <w:szCs w:val="24"/>
+          <w:lang w:val="en-US"/>
+        </w:rPr>
+        <w:tab/>
+      </w:r>
+      <w:r>
+        <w:rPr>
+          <w:rFonts w:ascii="Calibri" w:hAnsi="Calibri" w:cs="Calibri"/>
+          <w:szCs w:val="24"/>
+          <w:lang w:val="en-US"/>
+        </w:rPr>
+        <w:tab/>
+        <w:t>*</w:t>
+      </w:r>
+      <w:r>
+        <w:rPr>
+          <w:rFonts w:ascii="Calibri" w:hAnsi="Calibri" w:cs="Calibri"/>
+          <w:szCs w:val="24"/>
+          <w:lang w:val="en-US"/>
+        </w:rPr>
+        <w:t xml:space="preserve"> </w:t>
+      </w:r>
+      <w:r>
+        <w:rPr>
+          <w:rFonts w:ascii="Calibri" w:hAnsi="Calibri" w:cs="Calibri"/>
+          <w:szCs w:val="24"/>
+          <w:lang w:val="en-US"/>
+        </w:rPr>
+        <w:t>3G connection</w:t>
+      </w:r>
+    </w:p>
+    <w:p>
+      <w:pPr>
+        <w:tabs>
+          <w:tab w:val="left" w:pos="708"/>
+          <w:tab w:val="left" w:pos="1416"/>
+          <w:tab w:val="left" w:pos="7501"/>
+        </w:tabs>
+        <w:rPr>
+          <w:rFonts w:ascii="Calibri" w:hAnsi="Calibri" w:cs="Calibri"/>
+          <w:szCs w:val="24"/>
+          <w:lang w:val="en-US"/>
+        </w:rPr>
+      </w:pPr>
+      <w:r>
+        <w:rPr>
+          <w:rFonts w:ascii="Calibri" w:hAnsi="Calibri" w:cs="Calibri"/>
+          <w:szCs w:val="24"/>
+          <w:lang w:val="en-US"/>
+        </w:rPr>
+        <w:tab/>
+      </w:r>
+      <w:r>
+        <w:rPr>
+          <w:rFonts w:ascii="Calibri" w:hAnsi="Calibri" w:cs="Calibri"/>
+          <w:szCs w:val="24"/>
+          <w:lang w:val="en-US"/>
+        </w:rPr>
+        <w:tab/>
+        <w:t>* GPS</w:t>
+      </w:r>
+      <w:r>
+        <w:rPr>
+          <w:rFonts w:ascii="Calibri" w:hAnsi="Calibri" w:cs="Calibri"/>
+          <w:szCs w:val="24"/>
+          <w:lang w:val="en-US"/>
+        </w:rPr>
+        <w:tab/>
+      </w:r>
+    </w:p>
+    <w:p>
+      <w:pPr>
+        <w:rPr>
+          <w:rFonts w:ascii="Calibri" w:hAnsi="Calibri" w:cs="Calibri"/>
+          <w:szCs w:val="24"/>
+          <w:lang w:val="en-US"/>
+        </w:rPr>
+      </w:pPr>
+      <w:r>
+        <w:rPr>
+          <w:rFonts w:ascii="Calibri" w:hAnsi="Calibri" w:cs="Calibri"/>
+          <w:szCs w:val="24"/>
+          <w:lang w:val="en-US"/>
+        </w:rPr>
+        <w:tab/>
+      </w:r>
+      <w:r>
+        <w:rPr>
+          <w:rFonts w:ascii="Calibri" w:hAnsi="Calibri" w:cs="Calibri"/>
+          <w:szCs w:val="24"/>
+          <w:lang w:val="en-US"/>
+        </w:rPr>
+        <w:tab/>
+        <w:t>* space for app package</w:t>
+      </w:r>
+    </w:p>
+    <w:p>
+      <w:pPr>
+        <w:rPr>
+          <w:rFonts w:ascii="Calibri" w:hAnsi="Calibri" w:cs="Calibri"/>
+          <w:szCs w:val="24"/>
+          <w:lang w:val="en-US"/>
+        </w:rPr>
+      </w:pPr>
+      <w:r>
+        <w:rPr>
+          <w:rFonts w:ascii="Calibri" w:hAnsi="Calibri" w:cs="Calibri"/>
+          <w:szCs w:val="24"/>
+          <w:lang w:val="en-US"/>
+        </w:rPr>
+        <w:t>- Interfaces to other applications</w:t>
+      </w:r>
+    </w:p>
+    <w:p>
+      <w:pPr>
+        <w:rPr>
+          <w:rFonts w:ascii="Calibri" w:hAnsi="Calibri" w:cs="Calibri"/>
+          <w:szCs w:val="24"/>
+          <w:lang w:val="en-US"/>
+        </w:rPr>
+      </w:pPr>
+      <w:r>
+        <w:rPr>
+          <w:rFonts w:ascii="Calibri" w:hAnsi="Calibri" w:cs="Calibri"/>
+          <w:szCs w:val="24"/>
+          <w:lang w:val="en-US"/>
+        </w:rPr>
+        <w:tab/>
+        <w:t xml:space="preserve">- interface with Google API to get information about transport means, traffic jams, mobility </w:t>
+      </w:r>
+      <w:r>
+        <w:rPr>
+          <w:rFonts w:ascii="Calibri" w:hAnsi="Calibri" w:cs="Calibri"/>
+          <w:szCs w:val="24"/>
+          <w:lang w:val="en-US"/>
+        </w:rPr>
+        <w:tab/>
+      </w:r>
+      <w:r>
+        <w:rPr>
+          <w:rFonts w:ascii="Calibri" w:hAnsi="Calibri" w:cs="Calibri"/>
+          <w:szCs w:val="24"/>
+          <w:lang w:val="en-US"/>
+        </w:rPr>
+        <w:tab/>
+        <w:t xml:space="preserve">   schedules, etc.</w:t>
+      </w:r>
+    </w:p>
+    <w:p>
+      <w:pPr>
+        <w:rPr>
+          <w:rFonts w:ascii="Calibri" w:hAnsi="Calibri" w:cs="Calibri"/>
+          <w:szCs w:val="24"/>
+          <w:lang w:val="en-US"/>
+        </w:rPr>
+      </w:pPr>
+      <w:r>
+        <w:rPr>
+          <w:rFonts w:ascii="Calibri" w:hAnsi="Calibri" w:cs="Calibri"/>
+          <w:szCs w:val="24"/>
+          <w:lang w:val="en-US"/>
+        </w:rPr>
+        <w:tab/>
+        <w:t xml:space="preserve">- interface with Weather Forecast </w:t>
+      </w:r>
+    </w:p>
+    <w:p>
+      <w:pPr>
+        <w:rPr>
+          <w:rFonts w:ascii="Calibri" w:hAnsi="Calibri" w:cs="Calibri"/>
+          <w:szCs w:val="24"/>
+          <w:lang w:val="en-US"/>
+        </w:rPr>
+      </w:pPr>
+      <w:r>
+        <w:rPr>
+          <w:rFonts w:ascii="Calibri" w:hAnsi="Calibri" w:cs="Calibri"/>
+          <w:szCs w:val="24"/>
+          <w:lang w:val="en-US"/>
+        </w:rPr>
+        <w:t xml:space="preserve">- </w:t>
+      </w:r>
+      <w:r>
+        <w:rPr>
+          <w:rFonts w:ascii="Calibri" w:hAnsi="Calibri" w:cs="Calibri"/>
+          <w:szCs w:val="24"/>
+          <w:lang w:val="en-US"/>
+        </w:rPr>
+        <w:t xml:space="preserve">the user shouldn’t create overlapping meetings or unreachable ones. A meeting can be unreachable if it not possible to go there </w:t>
+      </w:r>
+      <w:proofErr w:type="gramStart"/>
+      <w:r>
+        <w:rPr>
+          <w:rFonts w:ascii="Calibri" w:hAnsi="Calibri" w:cs="Calibri"/>
+          <w:szCs w:val="24"/>
+          <w:lang w:val="en-US"/>
+        </w:rPr>
+        <w:t>in a given</w:t>
+      </w:r>
+      <w:proofErr w:type="gramEnd"/>
+      <w:r>
+        <w:rPr>
+          <w:rFonts w:ascii="Calibri" w:hAnsi="Calibri" w:cs="Calibri"/>
+          <w:szCs w:val="24"/>
+          <w:lang w:val="en-US"/>
+        </w:rPr>
+        <w:t xml:space="preserve"> slot of time (e.g. it is too far or there are no available transport means).</w:t>
+      </w:r>
+    </w:p>
+    <w:p>
+      <w:pPr>
+        <w:rPr>
+          <w:rFonts w:ascii="Calibri" w:hAnsi="Calibri" w:cs="Calibri"/>
+          <w:szCs w:val="24"/>
+          <w:lang w:val="en-US"/>
+        </w:rPr>
+      </w:pPr>
+      <w:r>
+        <w:rPr>
+          <w:rFonts w:ascii="Calibri" w:hAnsi="Calibri" w:cs="Calibri"/>
+          <w:szCs w:val="24"/>
+          <w:lang w:val="en-US"/>
+        </w:rPr>
+        <w:t xml:space="preserve"> </w:t>
+      </w:r>
+    </w:p>
+    <w:p>
+      <w:pPr>
+        <w:rPr>
+          <w:rFonts w:ascii="Calibri" w:hAnsi="Calibri" w:cs="Calibri"/>
+          <w:szCs w:val="24"/>
+          <w:lang w:val="en-US"/>
+        </w:rPr>
+      </w:pPr>
     </w:p>
     <w:p>
       <w:pPr>
@@ -3609,7 +4491,7 @@
           <w:lang w:val="en-US"/>
         </w:rPr>
       </w:pPr>
-      <w:bookmarkStart w:id="12" w:name="_Toc495054617"/>
+      <w:bookmarkStart w:id="13" w:name="_Toc495054617"/>
       <w:r>
         <w:rPr>
           <w:b/>
@@ -3626,7 +4508,7 @@
         </w:rPr>
         <w:t>. SPECIFIC REQUIREMENTS</w:t>
       </w:r>
-      <w:bookmarkEnd w:id="12"/>
+      <w:bookmarkEnd w:id="13"/>
     </w:p>
     <w:p>
       <w:pPr>
@@ -3644,7 +4526,7 @@
           <w:lang w:val="en-US"/>
         </w:rPr>
       </w:pPr>
-      <w:bookmarkStart w:id="13" w:name="_Toc495054618"/>
+      <w:bookmarkStart w:id="14" w:name="_Toc495054618"/>
       <w:r>
         <w:rPr>
           <w:i/>
@@ -3661,7 +4543,7 @@
         </w:rPr>
         <w:t>.1 EXTERNAL INTERFACE REQUIREMENTS</w:t>
       </w:r>
-      <w:bookmarkEnd w:id="13"/>
+      <w:bookmarkEnd w:id="14"/>
     </w:p>
     <w:p>
       <w:pPr>
@@ -3679,7 +4561,7 @@
           <w:lang w:val="en-US"/>
         </w:rPr>
       </w:pPr>
-      <w:bookmarkStart w:id="14" w:name="_Toc495054619"/>
+      <w:bookmarkStart w:id="15" w:name="_Toc495054619"/>
       <w:r>
         <w:rPr>
           <w:i/>
@@ -3688,7 +4570,7 @@
         </w:rPr>
         <w:t>3.1.1 User interfaces</w:t>
       </w:r>
-      <w:bookmarkEnd w:id="14"/>
+      <w:bookmarkEnd w:id="15"/>
     </w:p>
     <w:p>
       <w:pPr>
@@ -3699,7 +4581,7 @@
           <w:lang w:val="en-US"/>
         </w:rPr>
       </w:pPr>
-      <w:bookmarkStart w:id="15" w:name="_Toc495054620"/>
+      <w:bookmarkStart w:id="16" w:name="_Toc495054620"/>
       <w:r>
         <w:rPr>
           <w:i/>
@@ -3732,7 +4614,7 @@
         </w:rPr>
         <w:t xml:space="preserve"> interfaces</w:t>
       </w:r>
-      <w:bookmarkEnd w:id="15"/>
+      <w:bookmarkEnd w:id="16"/>
     </w:p>
     <w:p>
       <w:pPr>
@@ -3743,7 +4625,7 @@
           <w:lang w:val="en-US"/>
         </w:rPr>
       </w:pPr>
-      <w:bookmarkStart w:id="16" w:name="_Toc495054621"/>
+      <w:bookmarkStart w:id="17" w:name="_Toc495054621"/>
       <w:r>
         <w:rPr>
           <w:i/>
@@ -3760,7 +4642,7 @@
         </w:rPr>
         <w:t xml:space="preserve"> interfaces</w:t>
       </w:r>
-      <w:bookmarkEnd w:id="16"/>
+      <w:bookmarkEnd w:id="17"/>
     </w:p>
     <w:p>
       <w:pPr>
@@ -3771,7 +4653,7 @@
           <w:lang w:val="en-US"/>
         </w:rPr>
       </w:pPr>
-      <w:bookmarkStart w:id="17" w:name="_Toc495054622"/>
+      <w:bookmarkStart w:id="18" w:name="_Toc495054622"/>
       <w:r>
         <w:rPr>
           <w:i/>
@@ -3788,7 +4670,7 @@
         </w:rPr>
         <w:t xml:space="preserve"> interfaces</w:t>
       </w:r>
-      <w:bookmarkEnd w:id="17"/>
+      <w:bookmarkEnd w:id="18"/>
     </w:p>
     <w:p>
       <w:pPr>
@@ -3806,7 +4688,7 @@
           <w:lang w:val="en-US"/>
         </w:rPr>
       </w:pPr>
-      <w:bookmarkStart w:id="18" w:name="_Toc495054623"/>
+      <w:bookmarkStart w:id="19" w:name="_Toc495054623"/>
       <w:r>
         <w:rPr>
           <w:i/>
@@ -3855,8 +4737,6 @@
         </w:rPr>
         <w:t xml:space="preserve"> REQUIREMENTS</w:t>
       </w:r>
-      <w:bookmarkStart w:id="19" w:name="_GoBack"/>
-      <w:bookmarkEnd w:id="18"/>
       <w:bookmarkEnd w:id="19"/>
     </w:p>
     <w:p>
@@ -4242,6 +5122,7 @@
           <w:color w:val="auto"/>
           <w:lang w:val="en-US"/>
         </w:rPr>
+        <w:lastRenderedPageBreak/>
         <w:t>3.5.5 Portability</w:t>
       </w:r>
       <w:bookmarkEnd w:id="30"/>
@@ -4269,7 +5150,6 @@
           <w:color w:val="auto"/>
           <w:lang w:val="en-US"/>
         </w:rPr>
-        <w:lastRenderedPageBreak/>
         <w:t>4. FORMAL ANALYSIS USING ALLOY</w:t>
       </w:r>
       <w:bookmarkEnd w:id="31"/>
@@ -4605,6 +5485,7 @@
           <w:color w:val="auto"/>
           <w:lang w:val="en-US"/>
         </w:rPr>
+        <w:lastRenderedPageBreak/>
         <w:t>5. EFFORT SPENT</w:t>
       </w:r>
       <w:bookmarkEnd w:id="32"/>
@@ -4632,7 +5513,6 @@
           <w:color w:val="auto"/>
           <w:lang w:val="en-US"/>
         </w:rPr>
-        <w:lastRenderedPageBreak/>
         <w:t>6. REFERENCES</w:t>
       </w:r>
       <w:bookmarkEnd w:id="33"/>
@@ -4711,7 +5591,7 @@
         <w:noProof/>
         <w:color w:val="4472C4" w:themeColor="accent1"/>
       </w:rPr>
-      <w:t>7</w:t>
+      <w:t>4</w:t>
     </w:r>
     <w:r>
       <w:rPr>
@@ -5839,7 +6719,7 @@
 </file>
 
 <file path=customXml/itemProps1.xml><?xml version="1.0" encoding="utf-8"?>
-<ds:datastoreItem xmlns:ds="http://schemas.openxmlformats.org/officeDocument/2006/customXml" ds:itemID="{7F9AD571-93C3-4818-8C21-98D294D76097}">
+<ds:datastoreItem xmlns:ds="http://schemas.openxmlformats.org/officeDocument/2006/customXml" ds:itemID="{29542D52-F6B5-463C-BF75-AB7C88836CF4}">
   <ds:schemaRefs>
     <ds:schemaRef ds:uri="http://schemas.openxmlformats.org/officeDocument/2006/bibliography"/>
   </ds:schemaRefs>

</xml_diff>